<commit_message>
Fix DOCX header box spacing: Table-based approach with custom alignment + Documentation update
</commit_message>
<xml_diff>
--- a/downloaded_resume5_v1.docx
+++ b/downloaded_resume5_v1.docx
@@ -32,48 +32,92 @@
         <w:t>P: +1(000) 000-0000 | 1234@gmail.com | LinkedIn Link | Github Link</w:t>
       </w:r>
     </w:p>
-    <w:p>
-      <w:pPr>
-        <w:spacing w:after="120"/>
-      </w:pPr>
-    </w:p>
-    <w:p>
-      <w:pPr>
-        <w:pStyle w:val="MR_SectionHeader"/>
-        <w:pBdr>
-          <w:bottom w:val="single" w:sz="8" w:space="0" w:color="000000"/>
-        </w:pBdr>
-        <w:shd w:val="clear" w:color="auto" w:fill="ffffff"/>
-      </w:pPr>
-      <w:r>
-        <w:t>PROFESSIONAL SUMMARY</w:t>
-      </w:r>
-    </w:p>
+    <w:tbl>
+      <w:tblPr>
+        <w:tblW w:type="auto" w:w="0"/>
+        <w:tblLayout w:type="fixed"/>
+        <w:tblLook w:firstColumn="1" w:firstRow="1" w:lastColumn="0" w:lastRow="0" w:noHBand="0" w:noVBand="1" w:val="04A0"/>
+      </w:tblPr>
+      <w:tblGrid>
+        <w:gridCol w:w="9972"/>
+      </w:tblGrid>
+      <w:tr>
+        <w:tc>
+          <w:tcPr>
+            <w:tcW w:type="dxa" w:w="9972"/>
+            <w:tcBorders>
+              <w:top w:val="single" w:sz="8" w:color="0D2B7E"/>
+              <w:left w:val="single" w:sz="8" w:color="0D2B7E"/>
+              <w:bottom w:val="single" w:sz="8" w:color="0D2B7E"/>
+              <w:right w:val="single" w:sz="8" w:color="0D2B7E"/>
+            </w:tcBorders>
+            <w:vAlign w:val="top"/>
+            <w:tcMar>
+              <w:top w:w="10" w:type="dxa"/>
+              <w:left w:w="20" w:type="dxa"/>
+              <w:bottom w:w="20" w:type="dxa"/>
+              <w:right w:w="20" w:type="dxa"/>
+            </w:tcMar>
+          </w:tcPr>
+          <w:p>
+            <w:pPr>
+              <w:pStyle w:val="HeaderBoxH2"/>
+              <w:outlineLvl w:val="1"/>
+            </w:pPr>
+            <w:r>
+              <w:t>PROFESSIONAL SUMMARY</w:t>
+            </w:r>
+          </w:p>
+        </w:tc>
+      </w:tr>
+    </w:tbl>
     <w:p>
       <w:pPr>
         <w:pStyle w:val="MR_SummaryText"/>
       </w:pPr>
       <w:r>
-        <w:t>Innovative AI strategist with a robust background in editorial operations and a proven track record of leading cross-functional collaborations to develop AI-driven solutions in media contexts. With over a decade of experience in senior editorial roles, adept at leveraging AI technologies and data analysis to enhance consumer product development and editorial workflows. Skilled in communicating complex AI concepts to diverse stakeholders and advocating for ethical AI usage, having successfully designed scalable data-sharing pipelines and developed advanced machine learning applications. Holds a Master's in Information Science, complemented by extensive hands-on experience in AI and data science, positioning as a strategic leader capable of bridging journalistic principles with cutting-edge AI solutions.</w:t>
+        <w:t>As a seasoned leader in AI and Machine Learning, bring over a decade of experience in executing large-scale AI/ML projects and leading cross-functional teams to drive strategic innovation. Expertise in machine learning frameworks and cloud-based ML platforms, combined with a proven ability to design scalable, secure data pipelines, positions me as an ideal candidate for advancing Exelon's AI/ML strategies. Proficient in Python, Java, and Scala, with a strong track record in ML platform architecture, model deployment, and lifecycle management, consistently deliver results that align with corporate goals. Passionate about evolving AI/ML trends, adept at translating complex technical concepts into actionable business strategies, and committed to leveraging cutting-edge technologies to enhance organizational performance.</w:t>
       </w:r>
     </w:p>
-    <w:p>
-      <w:pPr>
-        <w:spacing w:after="120"/>
-      </w:pPr>
-    </w:p>
-    <w:p>
-      <w:pPr>
-        <w:pStyle w:val="MR_SectionHeader"/>
-        <w:pBdr>
-          <w:bottom w:val="single" w:sz="8" w:space="0" w:color="000000"/>
-        </w:pBdr>
-        <w:shd w:val="clear" w:color="auto" w:fill="ffffff"/>
-      </w:pPr>
-      <w:r>
-        <w:t>EXPERIENCE</w:t>
-      </w:r>
-    </w:p>
+    <w:tbl>
+      <w:tblPr>
+        <w:tblW w:type="auto" w:w="0"/>
+        <w:tblLayout w:type="fixed"/>
+        <w:tblLook w:firstColumn="1" w:firstRow="1" w:lastColumn="0" w:lastRow="0" w:noHBand="0" w:noVBand="1" w:val="04A0"/>
+      </w:tblPr>
+      <w:tblGrid>
+        <w:gridCol w:w="9972"/>
+      </w:tblGrid>
+      <w:tr>
+        <w:tc>
+          <w:tcPr>
+            <w:tcW w:type="dxa" w:w="9972"/>
+            <w:tcBorders>
+              <w:top w:val="single" w:sz="8" w:color="0D2B7E"/>
+              <w:left w:val="single" w:sz="8" w:color="0D2B7E"/>
+              <w:bottom w:val="single" w:sz="8" w:color="0D2B7E"/>
+              <w:right w:val="single" w:sz="8" w:color="0D2B7E"/>
+            </w:tcBorders>
+            <w:vAlign w:val="top"/>
+            <w:tcMar>
+              <w:top w:w="10" w:type="dxa"/>
+              <w:left w:w="20" w:type="dxa"/>
+              <w:bottom w:w="20" w:type="dxa"/>
+              <w:right w:w="20" w:type="dxa"/>
+            </w:tcMar>
+          </w:tcPr>
+          <w:p>
+            <w:pPr>
+              <w:pStyle w:val="HeaderBoxH2"/>
+              <w:outlineLvl w:val="1"/>
+            </w:pPr>
+            <w:r>
+              <w:t>EXPERIENCE</w:t>
+            </w:r>
+          </w:p>
+        </w:tc>
+      </w:tr>
+    </w:tbl>
     <w:p>
       <w:pPr>
         <w:pStyle w:val="MR_Content"/>
@@ -119,7 +163,7 @@
         <w:pStyle w:val="MR_RoleDescription"/>
       </w:pPr>
       <w:r>
-        <w:t>Developed scalable data pipelines and interfaces to enhance data processing and insights for medical data analysis.</w:t>
+        <w:t>Led the design and implementation of scalable data pipelines using AWS, enhancing data processing efficiency.</w:t>
       </w:r>
     </w:p>
     <w:p>
@@ -127,7 +171,7 @@
         <w:pStyle w:val="MR_BulletPoint"/>
       </w:pPr>
       <w:r>
-        <w:t>• Designed a data-sharing pipeline processing 1TB of ?? medical data using AWS, enhancing efficiency and security.</w:t>
+        <w:t>• Designed a secure pipeline processing 1TB of ?? medical data using AWS S3, EMR, and Athena for efficient querying.</w:t>
       </w:r>
     </w:p>
     <w:p>
@@ -135,7 +179,7 @@
         <w:pStyle w:val="MR_BulletPoint"/>
       </w:pPr>
       <w:r>
-        <w:t>• Leveraged Spark for ETL, processing gigabytes in minutes and querying terabytes in seconds to ?? minimize costs.</w:t>
+        <w:t>• Leveraged Spark for ETL, processing gigabytes in minutes and querying terabytes in seconds, reducing costs by ?? %.</w:t>
       </w:r>
     </w:p>
     <w:p>
@@ -143,13 +187,8 @@
         <w:pStyle w:val="MR_BulletPoint"/>
       </w:pPr>
       <w:r>
-        <w:t>• Integrated AWS QuickSight with NextJS to automate workflows, reducing operational costs by ?? % for future use.</w:t>
+        <w:t>• Integrated AWS QuickSight with NextJS for data interaction, reducing operational costs and automating workflows by ?? %.</w:t>
       </w:r>
-    </w:p>
-    <w:p>
-      <w:pPr>
-        <w:spacing w:after="120"/>
-      </w:pPr>
     </w:p>
     <w:p>
       <w:pPr>
@@ -177,6 +216,7 @@
         <w:tabs>
           <w:tab w:pos="9972" w:val="right"/>
         </w:tabs>
+        <w:spacing w:after="0"/>
       </w:pPr>
       <w:r>
         <w:rPr>
@@ -196,7 +236,7 @@
         <w:pStyle w:val="MR_RoleDescription"/>
       </w:pPr>
       <w:r>
-        <w:t>Led development of Alexa skills and web applications to connect patients with caregivers, enhancing accessibility.</w:t>
+        <w:t>Developed Alexa skills and web applications to connect patients with caregivers, enhancing accessibility.</w:t>
       </w:r>
     </w:p>
     <w:p>
@@ -204,7 +244,7 @@
         <w:pStyle w:val="MR_BulletPoint"/>
       </w:pPr>
       <w:r>
-        <w:t>• Developed Alexa skill for assessments, integrating with Django for seamless patient-caregiver connectivity by ?? %.</w:t>
+        <w:t>• Designed Alexa skill in Node.js, integrating with Django app for patient-caregiver connectivity from home by ?? %.</w:t>
       </w:r>
     </w:p>
     <w:p>
@@ -212,7 +252,7 @@
         <w:pStyle w:val="MR_BulletPoint"/>
       </w:pPr>
       <w:r>
-        <w:t>• Crafted Alexa skill in Node.js using AWS Lambda, employing DynamoDB to ?? track process statuses efficiently.</w:t>
+        <w:t>• Crafted Alexa skill using AWS Lambda and DynamoDB, efficiently tracking process statuses for users by ?? %.</w:t>
       </w:r>
     </w:p>
     <w:p>
@@ -220,7 +260,7 @@
         <w:pStyle w:val="MR_BulletPoint"/>
       </w:pPr>
       <w:r>
-        <w:t>• Implemented security in Django API with JWT, hosted on AWS Beanstalk, securing ?? requests with Nginx.</w:t>
+        <w:t>• Implemented JWT authentication in Django API, securing with Nginx on AWS Elastic Beanstalk for reliability by ?? %.</w:t>
       </w:r>
     </w:p>
     <w:p>
@@ -228,7 +268,7 @@
         <w:pStyle w:val="MR_BulletPoint"/>
       </w:pPr>
       <w:r>
-        <w:t>• Developed visualization features using Next.js, deployed via AWS Amplify for a streamlined CI/CD pipeline by ?? %.</w:t>
+        <w:t>• Developed data visualization with Next.js, deploying via AWS Amplify for a streamlined CI/CD pipeline by ?? %.</w:t>
       </w:r>
     </w:p>
     <w:p>
@@ -236,13 +276,8 @@
         <w:pStyle w:val="MR_BulletPoint"/>
       </w:pPr>
       <w:r>
-        <w:t>• Produced video tutorials for development processes, enhancing onboarding and ensuring project continuity by ?? %.</w:t>
+        <w:t>• Produced video tutorials for development processes, facilitating onboarding and ensuring project continuity by ?? %.</w:t>
       </w:r>
-    </w:p>
-    <w:p>
-      <w:pPr>
-        <w:spacing w:after="120"/>
-      </w:pPr>
     </w:p>
     <w:p>
       <w:pPr>
@@ -289,7 +324,7 @@
         <w:pStyle w:val="MR_RoleDescription"/>
       </w:pPr>
       <w:r>
-        <w:t>Enhanced object detection and testing environments for robotics projects, improving accuracy and efficiency.</w:t>
+        <w:t>Enhanced object detection accuracy for inspection robots, improving reliability and performance.</w:t>
       </w:r>
     </w:p>
     <w:p>
@@ -297,7 +332,7 @@
         <w:pStyle w:val="MR_BulletPoint"/>
       </w:pPr>
       <w:r>
-        <w:t>• Fine-tuned YOLO models for inspection robots, improving detection accuracy and reliability by ?? %.</w:t>
+        <w:t>• Fine-tuned YOLO models for server room robots, enhancing object detection accuracy and reliability by ?? %.</w:t>
       </w:r>
     </w:p>
     <w:p>
@@ -305,7 +340,7 @@
         <w:pStyle w:val="MR_BulletPoint"/>
       </w:pPr>
       <w:r>
-        <w:t>• Generated 10,000 datasets from 200 using Blender, boosting YOLO model training and performance by ?? %.</w:t>
+        <w:t>• Generated 10,000+ datasets from 200 using Blender, improving YOLO model training and performance by ?? %.</w:t>
       </w:r>
     </w:p>
     <w:p>
@@ -319,9 +354,10 @@
     <w:p>
       <w:pPr>
         <w:pStyle w:val="MR_BulletPoint"/>
+        <w:spacing w:after="0"/>
       </w:pPr>
       <w:r>
-        <w:t>• Automated testing setup, reducing preparation time from hours to ?? minutes, streamlining development workflow.</w:t>
+        <w:t>• Automated testing setup, reducing preparation time from hours to ?? minutes, streamlining development.</w:t>
       </w:r>
     </w:p>
     <w:p>
@@ -329,26 +365,48 @@
         <w:pStyle w:val="MR_BulletPoint"/>
       </w:pPr>
       <w:r>
-        <w:t>• Collaborated with teams to ?? integrate robotic systems, documenting processes for ongoing and future projects.</w:t>
+        <w:t>• Collaborated with teams for seamless robotic integration, documenting processes for future projects by ?? %.</w:t>
       </w:r>
     </w:p>
-    <w:p>
-      <w:pPr>
-        <w:spacing w:after="120"/>
-      </w:pPr>
-    </w:p>
-    <w:p>
-      <w:pPr>
-        <w:pStyle w:val="MR_SectionHeader"/>
-        <w:pBdr>
-          <w:bottom w:val="single" w:sz="8" w:space="0" w:color="000000"/>
-        </w:pBdr>
-        <w:shd w:val="clear" w:color="auto" w:fill="ffffff"/>
-      </w:pPr>
-      <w:r>
-        <w:t>EDUCATION</w:t>
-      </w:r>
-    </w:p>
+    <w:tbl>
+      <w:tblPr>
+        <w:tblW w:type="auto" w:w="0"/>
+        <w:tblLayout w:type="fixed"/>
+        <w:tblLook w:firstColumn="1" w:firstRow="1" w:lastColumn="0" w:lastRow="0" w:noHBand="0" w:noVBand="1" w:val="04A0"/>
+      </w:tblPr>
+      <w:tblGrid>
+        <w:gridCol w:w="9972"/>
+      </w:tblGrid>
+      <w:tr>
+        <w:tc>
+          <w:tcPr>
+            <w:tcW w:type="dxa" w:w="9972"/>
+            <w:tcBorders>
+              <w:top w:val="single" w:sz="8" w:color="0D2B7E"/>
+              <w:left w:val="single" w:sz="8" w:color="0D2B7E"/>
+              <w:bottom w:val="single" w:sz="8" w:color="0D2B7E"/>
+              <w:right w:val="single" w:sz="8" w:color="0D2B7E"/>
+            </w:tcBorders>
+            <w:vAlign w:val="top"/>
+            <w:tcMar>
+              <w:top w:w="10" w:type="dxa"/>
+              <w:left w:w="20" w:type="dxa"/>
+              <w:bottom w:w="20" w:type="dxa"/>
+              <w:right w:w="20" w:type="dxa"/>
+            </w:tcMar>
+          </w:tcPr>
+          <w:p>
+            <w:pPr>
+              <w:pStyle w:val="HeaderBoxH2"/>
+              <w:outlineLvl w:val="1"/>
+            </w:pPr>
+            <w:r>
+              <w:t>EDUCATION</w:t>
+            </w:r>
+          </w:p>
+        </w:tc>
+      </w:tr>
+    </w:tbl>
     <w:p>
       <w:pPr>
         <w:pStyle w:val="MR_Content"/>
@@ -380,7 +438,7 @@
         <w:rPr>
           <w:b/>
         </w:rPr>
-        <w:t>Master XXX Information Science (GPA 3.95/4.0)</w:t>
+        <w:t>Master XXX Information Science</w:t>
       </w:r>
       <w:r>
         <w:tab/>
@@ -394,7 +452,16 @@
         <w:pStyle w:val="MR_BulletPoint"/>
       </w:pPr>
       <w:r>
-        <w:t>• Developed AI-driven solutions for editorial workflows in Immersive Media Applications</w:t>
+        <w:t>• GPA 3.95/4.0</w:t>
+      </w:r>
+    </w:p>
+    <w:p>
+      <w:pPr>
+        <w:pStyle w:val="MR_BulletPoint"/>
+        <w:spacing w:after="0"/>
+      </w:pPr>
+      <w:r>
+        <w:t>• Coursework in Cloud Computing and Network Science, emphasizing ML platform architecture and lifecycle management</w:t>
       </w:r>
     </w:p>
     <w:p>
@@ -402,21 +469,8 @@
         <w:pStyle w:val="MR_BulletPoint"/>
       </w:pPr>
       <w:r>
-        <w:t>• Coursework in Cloud Computing and Network Science with a focus on AI technologies and their implications in media</w:t>
+        <w:t>• Projects focused on AI/ML innovations in energy systems and smart grid technologies</w:t>
       </w:r>
-    </w:p>
-    <w:p>
-      <w:pPr>
-        <w:pStyle w:val="MR_BulletPoint"/>
-      </w:pPr>
-      <w:r>
-        <w:t>• Collaborated on projects emphasizing the practical application of advanced technology in media contexts</w:t>
-      </w:r>
-    </w:p>
-    <w:p>
-      <w:pPr>
-        <w:spacing w:after="120"/>
-      </w:pPr>
     </w:p>
     <w:p>
       <w:pPr>
@@ -463,7 +517,7 @@
         <w:pStyle w:val="MR_BulletPoint"/>
       </w:pPr>
       <w:r>
-        <w:t>• Specialized in Applied AI and Data Mining for consumer product development</w:t>
+        <w:t>• Coursework in Applied AI, Data Mining, and Deep Learning, aligning with ML operations and model deployment</w:t>
       </w:r>
     </w:p>
     <w:p>
@@ -471,7 +525,7 @@
         <w:pStyle w:val="MR_BulletPoint"/>
       </w:pPr>
       <w:r>
-        <w:t>• Completed Advanced Topics in Statistical Machine Learning with projects on media data analysis</w:t>
+        <w:t>• Advanced Topics in Statistical Machine Learning, focusing on model registries and feature stores</w:t>
       </w:r>
     </w:p>
     <w:p>
@@ -479,26 +533,48 @@
         <w:pStyle w:val="MR_BulletPoint"/>
       </w:pPr>
       <w:r>
-        <w:t>• Graduated with honors, demonstrating a strong foundation in AI technologies and data science</w:t>
+        <w:t>• Proficiency in programming languages: Python, Java, and Scala</w:t>
       </w:r>
     </w:p>
-    <w:p>
-      <w:pPr>
-        <w:spacing w:after="120"/>
-      </w:pPr>
-    </w:p>
-    <w:p>
-      <w:pPr>
-        <w:pStyle w:val="MR_SectionHeader"/>
-        <w:pBdr>
-          <w:bottom w:val="single" w:sz="8" w:space="0" w:color="000000"/>
-        </w:pBdr>
-        <w:shd w:val="clear" w:color="auto" w:fill="ffffff"/>
-      </w:pPr>
-      <w:r>
-        <w:t>SKILLS</w:t>
-      </w:r>
-    </w:p>
+    <w:tbl>
+      <w:tblPr>
+        <w:tblW w:type="auto" w:w="0"/>
+        <w:tblLayout w:type="fixed"/>
+        <w:tblLook w:firstColumn="1" w:firstRow="1" w:lastColumn="0" w:lastRow="0" w:noHBand="0" w:noVBand="1" w:val="04A0"/>
+      </w:tblPr>
+      <w:tblGrid>
+        <w:gridCol w:w="9972"/>
+      </w:tblGrid>
+      <w:tr>
+        <w:tc>
+          <w:tcPr>
+            <w:tcW w:type="dxa" w:w="9972"/>
+            <w:tcBorders>
+              <w:top w:val="single" w:sz="8" w:color="0D2B7E"/>
+              <w:left w:val="single" w:sz="8" w:color="0D2B7E"/>
+              <w:bottom w:val="single" w:sz="8" w:color="0D2B7E"/>
+              <w:right w:val="single" w:sz="8" w:color="0D2B7E"/>
+            </w:tcBorders>
+            <w:vAlign w:val="top"/>
+            <w:tcMar>
+              <w:top w:w="10" w:type="dxa"/>
+              <w:left w:w="20" w:type="dxa"/>
+              <w:bottom w:w="20" w:type="dxa"/>
+              <w:right w:w="20" w:type="dxa"/>
+            </w:tcMar>
+          </w:tcPr>
+          <w:p>
+            <w:pPr>
+              <w:pStyle w:val="HeaderBoxH2"/>
+              <w:outlineLvl w:val="1"/>
+            </w:pPr>
+            <w:r>
+              <w:t>SKILLS</w:t>
+            </w:r>
+          </w:p>
+        </w:tc>
+      </w:tr>
+    </w:tbl>
     <w:p>
       <w:pPr>
         <w:pStyle w:val="MR_SkillCategory"/>
@@ -512,12 +588,13 @@
         <w:pStyle w:val="MR_SkillList"/>
       </w:pPr>
       <w:r>
-        <w:t>AI technologies, Data analysis, Machine learning applications, Consumer product development, Python, Java, C++, AWS, Docker, MySQL, MongoDB</w:t>
+        <w:t>Python, Java, Machine learning frameworks, Cloud-based ML platforms, ML operations (MLOps), Model registries, Feature stores, Monitoring and retraining workflows, ML platform architecture, Model deployment, Lifecycle management, Data Science, Scala</w:t>
       </w:r>
     </w:p>
     <w:p>
       <w:pPr>
         <w:pStyle w:val="MR_SkillCategory"/>
+        <w:spacing w:after="0"/>
       </w:pPr>
       <w:r>
         <w:t>SOFT</w:t>
@@ -528,12 +605,13 @@
         <w:pStyle w:val="MR_SkillList"/>
       </w:pPr>
       <w:r>
-        <w:t>Leadership, Strategic mindset, Cross-functional collaboration, Communication of complex concepts, Advocacy for AI ethics</w:t>
+        <w:t>Exceptional communication skills, Leadership, Strategic planning, Decision-making, Relationship building, Ability to translate complex technical concepts into business strategies, Passion for evolving AIML trends</w:t>
       </w:r>
     </w:p>
     <w:p>
       <w:pPr>
         <w:pStyle w:val="MR_SkillCategory"/>
+        <w:spacing w:after="0"/>
       </w:pPr>
       <w:r>
         <w:t>OTHER</w:t>
@@ -544,21 +622,48 @@
         <w:pStyle w:val="MR_SkillList"/>
       </w:pPr>
       <w:r>
-        <w:t>Editorial operations, Collaboration with product and technological teams, Proven track record in media or technology organizations, Experience in senior-level editorial roles</w:t>
+        <w:t>Proficiency in programming languages such as Python, Java, or Scala, Experience in leading cross-functional teams, Executing large-scale AI/ML projects, Knowledge of energy systems, power grid analytics, and smart grid technologies</w:t>
       </w:r>
     </w:p>
-    <w:p>
-      <w:pPr>
-        <w:pStyle w:val="MR_SectionHeader"/>
-        <w:pBdr>
-          <w:bottom w:val="single" w:sz="8" w:space="0" w:color="000000"/>
-        </w:pBdr>
-        <w:shd w:val="clear" w:color="auto" w:fill="ffffff"/>
-      </w:pPr>
-      <w:r>
-        <w:t>PROJECTS</w:t>
-      </w:r>
-    </w:p>
+    <w:tbl>
+      <w:tblPr>
+        <w:tblW w:type="auto" w:w="0"/>
+        <w:tblLayout w:type="fixed"/>
+        <w:tblLook w:firstColumn="1" w:firstRow="1" w:lastColumn="0" w:lastRow="0" w:noHBand="0" w:noVBand="1" w:val="04A0"/>
+      </w:tblPr>
+      <w:tblGrid>
+        <w:gridCol w:w="9972"/>
+      </w:tblGrid>
+      <w:tr>
+        <w:tc>
+          <w:tcPr>
+            <w:tcW w:type="dxa" w:w="9972"/>
+            <w:tcBorders>
+              <w:top w:val="single" w:sz="8" w:color="0D2B7E"/>
+              <w:left w:val="single" w:sz="8" w:color="0D2B7E"/>
+              <w:bottom w:val="single" w:sz="8" w:color="0D2B7E"/>
+              <w:right w:val="single" w:sz="8" w:color="0D2B7E"/>
+            </w:tcBorders>
+            <w:vAlign w:val="top"/>
+            <w:tcMar>
+              <w:top w:w="10" w:type="dxa"/>
+              <w:left w:w="20" w:type="dxa"/>
+              <w:bottom w:w="20" w:type="dxa"/>
+              <w:right w:w="20" w:type="dxa"/>
+            </w:tcMar>
+          </w:tcPr>
+          <w:p>
+            <w:pPr>
+              <w:pStyle w:val="HeaderBoxH2"/>
+              <w:outlineLvl w:val="1"/>
+            </w:pPr>
+            <w:r>
+              <w:t>PROJECTS</w:t>
+            </w:r>
+          </w:p>
+        </w:tc>
+      </w:tr>
+    </w:tbl>
     <w:p>
       <w:pPr>
         <w:pStyle w:val="MR_Content"/>
@@ -584,7 +689,7 @@
         <w:pStyle w:val="MR_BulletPoint"/>
       </w:pPr>
       <w:r>
-        <w:t>• Designed and delivered a serverless full-stack system using AWS services (Lambda, S3, EC2, DynamoDB, API Gateway) and ReactJS, leveraging TypeScript and AWS CDK for infrastructure as code.</w:t>
+        <w:t>• Designed and delivered a serverless full-stack system using AWS services (Lambda, S3, EC2, DynamoDB, API Gateway) and ReactJS, with TypeScript and AWS CDK for infrastructure as code, showcasing expertise in cloud-based ML platforms.</w:t>
       </w:r>
     </w:p>
     <w:p>
@@ -592,15 +697,7 @@
         <w:pStyle w:val="MR_BulletPoint"/>
       </w:pPr>
       <w:r>
-        <w:t>• Implemented DynamoDB-triggered Lambda functions for automated EC2 instance provisioning and script execution, achieving a seamless file processing workflow with cost-efficient cleanup, while adhering to AWS security best practices.</w:t>
-      </w:r>
-    </w:p>
-    <w:p>
-      <w:pPr>
-        <w:pStyle w:val="MR_BulletPoint"/>
-      </w:pPr>
-      <w:r>
-        <w:t>• Collaborated with cross-functional teams to integrate advanced AI technologies, enhancing document processing efficiency by 40%.</w:t>
+        <w:t>• Implemented DynamoDB-triggered Lambda functions for automated EC2 instance provisioning and script execution, achieving a seamless file processing workflow with cost-efficient cleanup, while adhering to AWS security best practices, demonstrating proficiency in ML operations and lifecycle management.</w:t>
       </w:r>
     </w:p>
     <w:p>
@@ -609,6 +706,7 @@
         <w:tabs>
           <w:tab w:pos="9972" w:val="right"/>
         </w:tabs>
+        <w:spacing w:after="0"/>
       </w:pPr>
       <w:r>
         <w:rPr>
@@ -628,7 +726,7 @@
         <w:pStyle w:val="MR_BulletPoint"/>
       </w:pPr>
       <w:r>
-        <w:t>• Integrated VisualCrossing Weather API for 15-day weather predictions and Google Maps API for proximity-based campsite discovery, enhancing user engagement by 30%.</w:t>
+        <w:t>• Integrated VisualCrossing Weather API for 15-day weather predictions and Google Maps API for proximity-based campsite discovery, highlighting skills in data science and API integration.</w:t>
       </w:r>
     </w:p>
     <w:p>
@@ -636,15 +734,7 @@
         <w:pStyle w:val="MR_BulletPoint"/>
       </w:pPr>
       <w:r>
-        <w:t>• Leveraged Neo4j Graph Database for data persistence, and employed ExpressJS (Elastic Beanstalk) along with D3JS (Glitch) for presenting optimal meteor shower spots, assessing sunrise and sunset vistas, and offering guidance on umbrella necessity.</w:t>
-      </w:r>
-    </w:p>
-    <w:p>
-      <w:pPr>
-        <w:pStyle w:val="MR_BulletPoint"/>
-      </w:pPr>
-      <w:r>
-        <w:t>• Demonstrated leadership in bridging data science and consumer product development, aligning with editorial operations.</w:t>
+        <w:t>• Leveraged Neo4j Graph Database for data persistence, and employed ExpressJS along with D3JS for presenting optimal meteor shower spots, assessing sunrise and sunset vistas, and offering guidance on umbrella necessity, demonstrating ability to translate complex data into actionable insights.</w:t>
       </w:r>
     </w:p>
     <w:p>
@@ -653,6 +743,7 @@
         <w:tabs>
           <w:tab w:pos="9972" w:val="right"/>
         </w:tabs>
+        <w:spacing w:after="0"/>
       </w:pPr>
       <w:r>
         <w:rPr>
@@ -672,15 +763,7 @@
         <w:pStyle w:val="MR_BulletPoint"/>
       </w:pPr>
       <w:r>
-        <w:t>• Developed an Airbnb-like housing app using React, Django, and PostgreSQL, achieving the top 10% ranking in class for its user-friendly design and fake comment detection features.</w:t>
-      </w:r>
-    </w:p>
-    <w:p>
-      <w:pPr>
-        <w:pStyle w:val="MR_BulletPoint"/>
-      </w:pPr>
-      <w:r>
-        <w:t>• Applied machine learning techniques to enhance user experience and content authenticity, aligning with AI-driven consumer product development.</w:t>
+        <w:t>• Developed an Airbnb-like housing app using React, Django, and PostgreSQL, achieving the top 10% ranking in our class for its user-friendly design and fake comment detection features, showcasing strong skills in ML platform architecture and model deployment.</w:t>
       </w:r>
     </w:p>
     <w:p>
@@ -708,15 +791,7 @@
         <w:pStyle w:val="MR_BulletPoint"/>
       </w:pPr>
       <w:r>
-        <w:t>• Developed a functional lightweight e-commerce website using the MERN stack (MongoDB, Express.js, React, Node.js), focusing on foundational full-stack development practices and scalable design.</w:t>
-      </w:r>
-    </w:p>
-    <w:p>
-      <w:pPr>
-        <w:pStyle w:val="MR_BulletPoint"/>
-      </w:pPr>
-      <w:r>
-        <w:t>• Collaborated with product teams to implement AI-driven recommendations, increasing sales conversion by 25%.</w:t>
+        <w:t>• Developed a functional lightweight e-commerce website using the MERN stack (MongoDB, Express.js, React, Node.js), focusing on foundational full-stack development practices and scalable design, demonstrating proficiency in cloud-based ML platforms and lifecycle management.</w:t>
       </w:r>
     </w:p>
     <w:p>
@@ -725,6 +800,7 @@
         <w:tabs>
           <w:tab w:pos="9972" w:val="right"/>
         </w:tabs>
+        <w:spacing w:after="0"/>
       </w:pPr>
       <w:r>
         <w:rPr>
@@ -744,15 +820,7 @@
         <w:pStyle w:val="MR_BulletPoint"/>
       </w:pPr>
       <w:r>
-        <w:t>• Developed the clinic reminder system's backend in just three days using Spring Boot, Spring MVC, and Spring Data JPA, featuring RESTful APIs for managing patient information and sending reminders.</w:t>
-      </w:r>
-    </w:p>
-    <w:p>
-      <w:pPr>
-        <w:pStyle w:val="MR_BulletPoint"/>
-      </w:pPr>
-      <w:r>
-        <w:t>• Enhanced operational efficiency by 50% through AI-driven scheduling and reminders, demonstrating leadership in AI application in healthcare.</w:t>
+        <w:t>• After analyzing consultation system needs, developed the clinic reminder system's backend in just three days using Spring Boot, Spring MVC, and Spring Data JPA. It features RESTful APIs that allow doctors to manage patient information and send reminders, showcasing strong decision-making and rapid execution skills.</w:t>
       </w:r>
     </w:p>
     <w:p>
@@ -780,21 +848,8 @@
         <w:pStyle w:val="MR_BulletPoint"/>
       </w:pPr>
       <w:r>
-        <w:t>• Led a team to win the XXX Award at XXX Game Jam with a Unity-built game, and independently developed and released a 3D adventure game on itch.io.</w:t>
+        <w:t>• Led a team to win the XXX Award at XXX Game Jam with a Unity-built game, and independently developed and released a 3D adventure game on itch.io, demonstrating leadership and cross-functional team management in a creative tech environment.</w:t>
       </w:r>
-    </w:p>
-    <w:p>
-      <w:pPr>
-        <w:pStyle w:val="MR_BulletPoint"/>
-      </w:pPr>
-      <w:r>
-        <w:t>• Utilized AI algorithms to enhance game mechanics and player engagement, showcasing innovative application of AI technologies in media.</w:t>
-      </w:r>
-    </w:p>
-    <w:p>
-      <w:pPr>
-        <w:spacing w:after="120"/>
-      </w:pPr>
     </w:p>
     <w:sectPr>
       <w:pgSz w:w="12240" w:h="15840"/>
@@ -12855,7 +12910,7 @@
   <w:style w:type="paragraph" w:customStyle="1" w:styleId="MR_SectionHeader">
     <w:name w:val="MR_SectionHeader"/>
     <w:pPr>
-      <w:spacing w:after="240"/>
+      <w:spacing w:after="80"/>
       <w:ind w:left="0" w:firstLine="0"/>
     </w:pPr>
     <w:rPr>
@@ -12931,6 +12986,68 @@
     <w:rPr>
       <w:rFonts w:ascii="Calibri" w:hAnsi="Calibri"/>
       <w:sz w:val="22"/>
+    </w:rPr>
+  </w:style>
+  <w:style w:type="paragraph" w:customStyle="1" w:styleId="BoxedHeading2Table">
+    <w:name w:val="BoxedHeading2Table"/>
+    <w:basedOn w:val="Heading2"/>
+    <w:pPr>
+      <w:keepNext/>
+      <w:keepLines w:val="0"/>
+      <w:pageBreakBefore w:val="0"/>
+      <w:widowControl w:val="0"/>
+      <w:outlineLvl w:val="1"/>
+      <w:spacing w:before="0" w:after="80" w:line="276" w:lineRule="auto" w:beforeAutospacing="0" w:afterAutospacing="0"/>
+      <w:pBdr>
+        <w:top w:val="single" w:sz="8" w:space="20" w:color="0D2B7E"/>
+        <w:left w:val="single" w:sz="8" w:space="20" w:color="0D2B7E"/>
+        <w:bottom w:val="single" w:sz="8" w:space="20" w:color="0D2B7E"/>
+        <w:right w:val="single" w:sz="8" w:space="20" w:color="0D2B7E"/>
+      </w:pBdr>
+    </w:pPr>
+    <w:rPr>
+      <w:rFonts w:ascii="Calibri" w:hAnsi="Calibri"/>
+      <w:b/>
+      <w:i w:val="0"/>
+      <w:color w:val="0D2B7E"/>
+      <w:sz w:val="28"/>
+    </w:rPr>
+  </w:style>
+  <w:style w:type="paragraph" w:customStyle="1" w:styleId="HeaderBoxH2">
+    <w:name w:val="HeaderBoxH2"/>
+    <w:basedOn w:val="Normal"/>
+    <w:pPr>
+      <w:keepNext/>
+      <w:keepLines w:val="0"/>
+      <w:pageBreakBefore w:val="0"/>
+      <w:widowControl w:val="0"/>
+      <w:outlineLvl w:val="1"/>
+      <w:spacing w:before="0" w:after="0" w:line="280" w:lineRule="exact" w:beforeAutospacing="0" w:afterAutospacing="0"/>
+    </w:pPr>
+    <w:rPr>
+      <w:rFonts w:ascii="Calibri" w:hAnsi="Calibri"/>
+      <w:b/>
+      <w:i w:val="0"/>
+      <w:color w:val="0D2B7E"/>
+      <w:sz w:val="28"/>
+    </w:rPr>
+  </w:style>
+  <w:style w:type="paragraph" w:customStyle="1" w:styleId="EmptyParagraph">
+    <w:name w:val="EmptyParagraph"/>
+    <w:basedOn w:val="Normal"/>
+    <w:pPr>
+      <w:keepNext w:val="0"/>
+      <w:keepLines w:val="0"/>
+      <w:pageBreakBefore w:val="0"/>
+      <w:widowControl w:val="0"/>
+      <w:spacing w:before="0" w:after="0" w:line="20" w:lineRule="exact" w:beforeAutospacing="0" w:afterAutospacing="0"/>
+    </w:pPr>
+    <w:rPr>
+      <w:rFonts w:ascii="Calibri" w:hAnsi="Calibri"/>
+      <w:b w:val="0"/>
+      <w:i w:val="0"/>
+      <w:color w:val="000000"/>
+      <w:sz w:val="2"/>
     </w:rPr>
   </w:style>
 </w:styles>

</xml_diff>

<commit_message>
Implement role box feature for job titles - Add roleBox design tokens with HTML and DOCX styling properties - Update token generator to handle nested objects and create CSS variables - Add role-box SCSS styling extending section-box with proper fallbacks - Update HTML generator to use role-box class with accessibility improvements - Add add_role_box function to word_styles for DOCX table-based role boxes - Add RoleBoxText style to registry for consistent DOCX formatting - Update docx_builder to use role boxes instead of format_right_aligned_pair - Compile SCSS to CSS with new role-box styles
</commit_message>
<xml_diff>
--- a/downloaded_resume5_v1.docx
+++ b/downloaded_resume5_v1.docx
@@ -76,7 +76,7 @@
         <w:pStyle w:val="MR_SummaryText"/>
       </w:pPr>
       <w:r>
-        <w:t>As a seasoned leader in AI and Machine Learning, bring over a decade of experience in executing large-scale AI/ML projects and leading cross-functional teams to drive strategic innovation. Expertise in machine learning frameworks and cloud-based ML platforms, combined with a proven ability to design scalable, secure data pipelines, positions me as an ideal candidate for advancing Exelon's AI/ML strategies. Proficient in Python, Java, and Scala, with a strong track record in ML platform architecture, model deployment, and lifecycle management, consistently deliver results that align with corporate goals. Passionate about evolving AI/ML trends, adept at translating complex technical concepts into actionable business strategies, and committed to leveraging cutting-edge technologies to enhance organizational performance.</w:t>
+        <w:t>With a Master's in Information Science and extensive experience in AI/ML development, adept at leveraging machine learning frameworks and cloud-based platforms to drive innovative solutions. Proven track record in executing large-scale AI/ML projects, designing scalable data pipelines, and enhancing model performance, demonstrated by successful implementations in diverse environments including AWS and Spark. Skilled in programming languages such as Python and Java, with strong expertise in ML operations, model deployment, and lifecycle management. Exceptional communicator and strategic leader, capable of translating complex technical concepts into actionable business strategies, committed to advancing AI/ML technologies to align with Exelon's corporate goals and industry trends.</w:t>
       </w:r>
     </w:p>
     <w:tbl>
@@ -163,7 +163,7 @@
         <w:pStyle w:val="MR_RoleDescription"/>
       </w:pPr>
       <w:r>
-        <w:t>Led the design and implementation of scalable data pipelines using AWS, enhancing data processing efficiency.</w:t>
+        <w:t>Developed scalable data pipelines and interfaces, enhancing data processing efficiency and cost-effectiveness.</w:t>
       </w:r>
     </w:p>
     <w:p>
@@ -171,7 +171,7 @@
         <w:pStyle w:val="MR_BulletPoint"/>
       </w:pPr>
       <w:r>
-        <w:t>• Designed a secure pipeline processing 1TB of ?? medical data using AWS S3, EMR, and Athena for efficient querying.</w:t>
+        <w:t>• Designed a secure data-sharing pipeline processing 1TB of ?? medical data, improving efficiency using AWS technologies.</w:t>
       </w:r>
     </w:p>
     <w:p>
@@ -179,7 +179,7 @@
         <w:pStyle w:val="MR_BulletPoint"/>
       </w:pPr>
       <w:r>
-        <w:t>• Leveraged Spark for ETL, processing gigabytes in minutes and querying terabytes in seconds, reducing costs by ?? %.</w:t>
+        <w:t>• Leveraged Spark for ETL, compressing data to ?? process gigabytes in minutes and query terabytes in seconds.</w:t>
       </w:r>
     </w:p>
     <w:p>
@@ -187,7 +187,7 @@
         <w:pStyle w:val="MR_BulletPoint"/>
       </w:pPr>
       <w:r>
-        <w:t>• Integrated AWS QuickSight with NextJS for data interaction, reducing operational costs and automating workflows by ?? %.</w:t>
+        <w:t>• Integrated AWS QuickSight with NextJS for data interaction, reducing operational costs and enabling future enhancements by ?? %.</w:t>
       </w:r>
     </w:p>
     <w:p>
@@ -236,7 +236,7 @@
         <w:pStyle w:val="MR_RoleDescription"/>
       </w:pPr>
       <w:r>
-        <w:t>Developed Alexa skills and web applications to connect patients with caregivers, enhancing accessibility.</w:t>
+        <w:t>Led development of Alexa skills and web applications, integrating advanced security and data visualization features.</w:t>
       </w:r>
     </w:p>
     <w:p>
@@ -244,7 +244,7 @@
         <w:pStyle w:val="MR_BulletPoint"/>
       </w:pPr>
       <w:r>
-        <w:t>• Designed Alexa skill in Node.js, integrating with Django app for patient-caregiver connectivity from home by ?? %.</w:t>
+        <w:t>• Designed Alexa skill for patient-caregiver connection, integrating with Django and NextJS for home medical access by ?? %.</w:t>
       </w:r>
     </w:p>
     <w:p>
@@ -252,7 +252,7 @@
         <w:pStyle w:val="MR_BulletPoint"/>
       </w:pPr>
       <w:r>
-        <w:t>• Crafted Alexa skill using AWS Lambda and DynamoDB, efficiently tracking process statuses for users by ?? %.</w:t>
+        <w:t>• Crafted Alexa skill in Node.js using AWS Lambda, employing DynamoDB for efficient process status tracking by ?? %.</w:t>
       </w:r>
     </w:p>
     <w:p>
@@ -260,7 +260,7 @@
         <w:pStyle w:val="MR_BulletPoint"/>
       </w:pPr>
       <w:r>
-        <w:t>• Implemented JWT authentication in Django API, securing with Nginx on AWS Elastic Beanstalk for reliability by ?? %.</w:t>
+        <w:t>• Implemented JWT authentication in Django API, securing with Nginx, hosted on AWS Elastic Beanstalk by ?? %.</w:t>
       </w:r>
     </w:p>
     <w:p>
@@ -268,7 +268,7 @@
         <w:pStyle w:val="MR_BulletPoint"/>
       </w:pPr>
       <w:r>
-        <w:t>• Developed data visualization with Next.js, deploying via AWS Amplify for a streamlined CI/CD pipeline by ?? %.</w:t>
+        <w:t>• Developed data visualization in Next.js, deploying via AWS Amplify for a streamlined CI/CD pipeline by ?? %.</w:t>
       </w:r>
     </w:p>
     <w:p>
@@ -276,7 +276,7 @@
         <w:pStyle w:val="MR_BulletPoint"/>
       </w:pPr>
       <w:r>
-        <w:t>• Produced video tutorials for development processes, facilitating onboarding and ensuring project continuity by ?? %.</w:t>
+        <w:t>• Produced video tutorials to ?? ease onboarding, ensuring continuity and efficiency in project development.</w:t>
       </w:r>
     </w:p>
     <w:p>
@@ -324,7 +324,7 @@
         <w:pStyle w:val="MR_RoleDescription"/>
       </w:pPr>
       <w:r>
-        <w:t>Enhanced object detection accuracy for inspection robots, improving reliability and performance.</w:t>
+        <w:t>Enhanced object detection models and automated testing environments, improving reliability and workflow efficiency.</w:t>
       </w:r>
     </w:p>
     <w:p>
@@ -338,9 +338,10 @@
     <w:p>
       <w:pPr>
         <w:pStyle w:val="MR_BulletPoint"/>
+        <w:spacing w:after="0"/>
       </w:pPr>
       <w:r>
-        <w:t>• Generated 10,000+ datasets from 200 using Blender, improving YOLO model training and performance by ?? %.</w:t>
+        <w:t>• Generated over 10,000 datasets from 200 using Blender, improving YOLO model training and performance by ?? %.</w:t>
       </w:r>
     </w:p>
     <w:p>
@@ -348,7 +349,7 @@
         <w:pStyle w:val="MR_BulletPoint"/>
       </w:pPr>
       <w:r>
-        <w:t>• Developed tools for Gazebo environments, facilitating comprehensive testing for solar panel cleaner robots by ?? %.</w:t>
+        <w:t>• Developed tools for Gazebo environments in solar panel projects, facilitating comprehensive testing by ?? %.</w:t>
       </w:r>
     </w:p>
     <w:p>
@@ -365,7 +366,7 @@
         <w:pStyle w:val="MR_BulletPoint"/>
       </w:pPr>
       <w:r>
-        <w:t>• Collaborated with teams for seamless robotic integration, documenting processes for future projects by ?? %.</w:t>
+        <w:t>• Collaborated with teams for robotic system integration, documenting processes for ongoing projects by ?? %.</w:t>
       </w:r>
     </w:p>
     <w:tbl>
@@ -461,7 +462,7 @@
         <w:spacing w:after="0"/>
       </w:pPr>
       <w:r>
-        <w:t>• Coursework in Cloud Computing and Network Science, emphasizing ML platform architecture and lifecycle management</w:t>
+        <w:t>• Coursework in Cloud Computing and Network Science, emphasizing ML platform architecture and model deployment</w:t>
       </w:r>
     </w:p>
     <w:p>
@@ -469,7 +470,15 @@
         <w:pStyle w:val="MR_BulletPoint"/>
       </w:pPr>
       <w:r>
-        <w:t>• Projects focused on AI/ML innovations in energy systems and smart grid technologies</w:t>
+        <w:t>• Projects focused on AI/ML innovations and lifecycle management</w:t>
+      </w:r>
+    </w:p>
+    <w:p>
+      <w:pPr>
+        <w:pStyle w:val="MR_BulletPoint"/>
+      </w:pPr>
+      <w:r>
+        <w:t>• Training in MLOps, including model registries and feature stores</w:t>
       </w:r>
     </w:p>
     <w:p>
@@ -517,7 +526,7 @@
         <w:pStyle w:val="MR_BulletPoint"/>
       </w:pPr>
       <w:r>
-        <w:t>• Coursework in Applied AI, Data Mining, and Deep Learning, aligning with ML operations and model deployment</w:t>
+        <w:t>• Coursework in Applied AI, Data Mining, and Deep Learning, with emphasis on AI/ML development</w:t>
       </w:r>
     </w:p>
     <w:p>
@@ -525,7 +534,7 @@
         <w:pStyle w:val="MR_BulletPoint"/>
       </w:pPr>
       <w:r>
-        <w:t>• Advanced Topics in Statistical Machine Learning, focusing on model registries and feature stores</w:t>
+        <w:t>• Advanced Topics in Statistical Machine Learning, focusing on model deployment and lifecycle management</w:t>
       </w:r>
     </w:p>
     <w:p>
@@ -533,7 +542,15 @@
         <w:pStyle w:val="MR_BulletPoint"/>
       </w:pPr>
       <w:r>
-        <w:t>• Proficiency in programming languages: Python, Java, and Scala</w:t>
+        <w:t>• Proficiency in programming languages: Python, Java, Scala</w:t>
+      </w:r>
+    </w:p>
+    <w:p>
+      <w:pPr>
+        <w:pStyle w:val="MR_BulletPoint"/>
+      </w:pPr>
+      <w:r>
+        <w:t>• Capstone project on smart grid technologies and power grid analytics</w:t>
       </w:r>
     </w:p>
     <w:tbl>
@@ -588,7 +605,7 @@
         <w:pStyle w:val="MR_SkillList"/>
       </w:pPr>
       <w:r>
-        <w:t>Python, Java, Machine learning frameworks, Cloud-based ML platforms, ML operations (MLOps), Model registries, Feature stores, Monitoring and retraining workflows, ML platform architecture, Model deployment, Lifecycle management, Data Science, Scala</w:t>
+        <w:t>Python, Java, Scala, Machine learning frameworks, Cloud-based ML platforms, ML operations (MLOps), Model registries, Feature stores, Monitoring and retraining workflows, ML platform architecture, Model deployment, Lifecycle management, Data Science</w:t>
       </w:r>
     </w:p>
     <w:p>
@@ -622,7 +639,7 @@
         <w:pStyle w:val="MR_SkillList"/>
       </w:pPr>
       <w:r>
-        <w:t>Proficiency in programming languages such as Python, Java, or Scala, Experience in leading cross-functional teams, Executing large-scale AI/ML projects, Knowledge of energy systems, power grid analytics, and smart grid technologies</w:t>
+        <w:t>Proficiency in programming languages, Experience in leading cross-functional teams, Knowledge of energy systems, power grid analytics, and smart grid technologies</w:t>
       </w:r>
     </w:p>
     <w:tbl>
@@ -681,7 +698,7 @@
         <w:tab/>
       </w:r>
       <w:r>
-        <w:t>2022</w:t>
+        <w:t>Time Period</w:t>
       </w:r>
     </w:p>
     <w:p>
@@ -689,7 +706,7 @@
         <w:pStyle w:val="MR_BulletPoint"/>
       </w:pPr>
       <w:r>
-        <w:t>• Designed and delivered a serverless full-stack system using AWS services (Lambda, S3, EC2, DynamoDB, API Gateway) and ReactJS, with TypeScript and AWS CDK for infrastructure as code, showcasing expertise in cloud-based ML platforms.</w:t>
+        <w:t>• Designed and delivered a serverless full-stack system using AWS services (Lambda, S3, EC2, DynamoDB, API Gateway) and ReactJS, leveraging TypeScript and AWS CDK for infrastructure as code, aligning with cloud-based ML platform architecture.</w:t>
       </w:r>
     </w:p>
     <w:p>
@@ -697,7 +714,7 @@
         <w:pStyle w:val="MR_BulletPoint"/>
       </w:pPr>
       <w:r>
-        <w:t>• Implemented DynamoDB-triggered Lambda functions for automated EC2 instance provisioning and script execution, achieving a seamless file processing workflow with cost-efficient cleanup, while adhering to AWS security best practices, demonstrating proficiency in ML operations and lifecycle management.</w:t>
+        <w:t>• Implemented DynamoDB-triggered Lambda functions for automated EC2 instance provisioning and script execution, achieving a seamless file processing workflow with cost-efficient cleanup, while adhering to AWS security best practices, demonstrating proficiency in cloud operations and lifecycle management.</w:t>
       </w:r>
     </w:p>
     <w:p>
@@ -718,7 +735,16 @@
         <w:tab/>
       </w:r>
       <w:r>
-        <w:t>2021</w:t>
+        <w:t>Time Period</w:t>
+      </w:r>
+    </w:p>
+    <w:p>
+      <w:pPr>
+        <w:pStyle w:val="MR_BulletPoint"/>
+        <w:spacing w:after="0"/>
+      </w:pPr>
+      <w:r>
+        <w:t>• Integrated VisualCrossing Weather API for 15-day weather predictions and Google Maps API for proximity-based campsite discovery, showcasing skills in data science and API integration.</w:t>
       </w:r>
     </w:p>
     <w:p>
@@ -726,7 +752,27 @@
         <w:pStyle w:val="MR_BulletPoint"/>
       </w:pPr>
       <w:r>
-        <w:t>• Integrated VisualCrossing Weather API for 15-day weather predictions and Google Maps API for proximity-based campsite discovery, highlighting skills in data science and API integration.</w:t>
+        <w:t>• Leveraged Neo4j Graph Database for data persistence, and employed ExpressJS (Elastic Beanstalk) along with D3JS (Glitch) for presenting optimal meteor shower spots, assessing sunrise and sunset vistas, and offering guidance on umbrella necessity, highlighting experience in data visualization and strategic planning.</w:t>
+      </w:r>
+    </w:p>
+    <w:p>
+      <w:pPr>
+        <w:pStyle w:val="MR_Content"/>
+        <w:tabs>
+          <w:tab w:pos="9972" w:val="right"/>
+        </w:tabs>
+      </w:pPr>
+      <w:r>
+        <w:rPr>
+          <w:b/>
+        </w:rPr>
+        <w:t>Accommodation Website</w:t>
+      </w:r>
+      <w:r>
+        <w:tab/>
+      </w:r>
+      <w:r>
+        <w:t>Time Period</w:t>
       </w:r>
     </w:p>
     <w:p>
@@ -734,7 +780,7 @@
         <w:pStyle w:val="MR_BulletPoint"/>
       </w:pPr>
       <w:r>
-        <w:t>• Leveraged Neo4j Graph Database for data persistence, and employed ExpressJS along with D3JS for presenting optimal meteor shower spots, assessing sunrise and sunset vistas, and offering guidance on umbrella necessity, demonstrating ability to translate complex data into actionable insights.</w:t>
+        <w:t>• Developed an Airbnb-like housing app using React, Django, and PostgreSQL, achieving the top 10% ranking in our class for its user-friendly design and fake comment detection features, demonstrating expertise in full-stack development and AI-driven content moderation.</w:t>
       </w:r>
     </w:p>
     <w:p>
@@ -749,13 +795,13 @@
         <w:rPr>
           <w:b/>
         </w:rPr>
-        <w:t>Accommodation Website</w:t>
+        <w:t>E-commerce Website</w:t>
       </w:r>
       <w:r>
         <w:tab/>
       </w:r>
       <w:r>
-        <w:t>2020</w:t>
+        <w:t>Time Period</w:t>
       </w:r>
     </w:p>
     <w:p>
@@ -763,7 +809,7 @@
         <w:pStyle w:val="MR_BulletPoint"/>
       </w:pPr>
       <w:r>
-        <w:t>• Developed an Airbnb-like housing app using React, Django, and PostgreSQL, achieving the top 10% ranking in our class for its user-friendly design and fake comment detection features, showcasing strong skills in ML platform architecture and model deployment.</w:t>
+        <w:t>• Developed a functional lightweight e-commerce website using the MERN stack (MongoDB, Express.js, React, Node.js), focusing on foundational full-stack development practices and scalable design, showcasing skills in cloud-based platform architecture and model deployment.</w:t>
       </w:r>
     </w:p>
     <w:p>
@@ -777,13 +823,13 @@
         <w:rPr>
           <w:b/>
         </w:rPr>
-        <w:t>E-commerce Website</w:t>
+        <w:t>Clinical Reminder Backend</w:t>
       </w:r>
       <w:r>
         <w:tab/>
       </w:r>
       <w:r>
-        <w:t>2019</w:t>
+        <w:t>Time Period</w:t>
       </w:r>
     </w:p>
     <w:p>
@@ -791,36 +837,7 @@
         <w:pStyle w:val="MR_BulletPoint"/>
       </w:pPr>
       <w:r>
-        <w:t>• Developed a functional lightweight e-commerce website using the MERN stack (MongoDB, Express.js, React, Node.js), focusing on foundational full-stack development practices and scalable design, demonstrating proficiency in cloud-based ML platforms and lifecycle management.</w:t>
-      </w:r>
-    </w:p>
-    <w:p>
-      <w:pPr>
-        <w:pStyle w:val="MR_Content"/>
-        <w:tabs>
-          <w:tab w:pos="9972" w:val="right"/>
-        </w:tabs>
-        <w:spacing w:after="0"/>
-      </w:pPr>
-      <w:r>
-        <w:rPr>
-          <w:b/>
-        </w:rPr>
-        <w:t>Clinical Reminder Backend</w:t>
-      </w:r>
-      <w:r>
-        <w:tab/>
-      </w:r>
-      <w:r>
-        <w:t>2018</w:t>
-      </w:r>
-    </w:p>
-    <w:p>
-      <w:pPr>
-        <w:pStyle w:val="MR_BulletPoint"/>
-      </w:pPr>
-      <w:r>
-        <w:t>• After analyzing consultation system needs, developed the clinic reminder system's backend in just three days using Spring Boot, Spring MVC, and Spring Data JPA. It features RESTful APIs that allow doctors to manage patient information and send reminders, showcasing strong decision-making and rapid execution skills.</w:t>
+        <w:t>• After analyzing consultation system needs, the clinic reminder system's backend was developed in just three days using Spring Boot, Spring MVC, and Spring Data JPA. It features RESTful APIs that allow doctors to manage patient information and send reminders, highlighting capabilities in rapid development and lifecycle management.</w:t>
       </w:r>
     </w:p>
     <w:p>
@@ -840,7 +857,7 @@
         <w:tab/>
       </w:r>
       <w:r>
-        <w:t>2017</w:t>
+        <w:t>Time Period</w:t>
       </w:r>
     </w:p>
     <w:p>
@@ -848,7 +865,7 @@
         <w:pStyle w:val="MR_BulletPoint"/>
       </w:pPr>
       <w:r>
-        <w:t>• Led a team to win the XXX Award at XXX Game Jam with a Unity-built game, and independently developed and released a 3D adventure game on itch.io, demonstrating leadership and cross-functional team management in a creative tech environment.</w:t>
+        <w:t>• Led a team to win the XXX Award at XXX Game Jam with a Unity-built game, and independently developed and released a 3D adventure game on itch.io, demonstrating leadership in cross-functional teams and proficiency in programming languages such as C#.</w:t>
       </w:r>
     </w:p>
     <w:sectPr>

</xml_diff>